<commit_message>
New and updated Resume for the new position at the library
</commit_message>
<xml_diff>
--- a/Taha Biyik Final Resume-Business.docx
+++ b/Taha Biyik Final Resume-Business.docx
@@ -244,7 +244,7 @@
           <w:szCs w:val="24"/>
           <w:lang w:val="en-US"/>
         </w:rPr>
-        <w:t>Project Manager and Financial Advisor, H&amp;S Construction</w:t>
+        <w:t>Web Developer, Pikes Peak Community College</w:t>
       </w:r>
     </w:p>
     <w:p>
@@ -267,7 +267,17 @@
           <w:sz w:val="24"/>
           <w:szCs w:val="24"/>
         </w:rPr>
-        <w:t xml:space="preserve">Arlington, VA </w:t>
+        <w:t>Colorado Springs, CO</w:t>
+      </w:r>
+      <w:r>
+        <w:rPr>
+          <w:rFonts w:ascii="Times New Roman" w:hAnsi="Times New Roman"/>
+          <w:b/>
+          <w:bCs/>
+          <w:sz w:val="24"/>
+          <w:szCs w:val="24"/>
+        </w:rPr>
+        <w:t xml:space="preserve"> </w:t>
       </w:r>
       <w:r>
         <w:rPr>
@@ -289,7 +299,18 @@
           <w:szCs w:val="24"/>
           <w:lang w:val="fr-FR"/>
         </w:rPr>
-        <w:t xml:space="preserve">2012-Present </w:t>
+        <w:t xml:space="preserve"> </w:t>
+      </w:r>
+      <w:r>
+        <w:rPr>
+          <w:rFonts w:ascii="Times New Roman" w:hAnsi="Times New Roman"/>
+          <w:b/>
+          <w:bCs/>
+          <w:sz w:val="24"/>
+          <w:szCs w:val="24"/>
+          <w:lang w:val="fr-FR"/>
+        </w:rPr>
+        <w:t>08/18-Present</w:t>
       </w:r>
     </w:p>
     <w:p>
@@ -297,46 +318,40 @@
         <w:pStyle w:val="Body"/>
         <w:spacing w:after="0" w:line="240" w:lineRule="auto"/>
         <w:rPr>
-          <w:rFonts w:ascii="Times New Roman" w:eastAsia="Times New Roman" w:hAnsi="Times New Roman" w:cs="Times New Roman"/>
-          <w:sz w:val="24"/>
-          <w:szCs w:val="24"/>
-        </w:rPr>
-      </w:pPr>
-      <w:r>
-        <w:rPr>
-          <w:rFonts w:ascii="Times New Roman" w:hAnsi="Times New Roman"/>
-          <w:sz w:val="24"/>
-          <w:szCs w:val="24"/>
-          <w:lang w:val="en-US"/>
-        </w:rPr>
-        <w:t xml:space="preserve">Project Manager for </w:t>
-      </w:r>
-      <w:r>
-        <w:rPr>
-          <w:rFonts w:ascii="Times New Roman" w:hAnsi="Times New Roman"/>
-          <w:sz w:val="24"/>
-          <w:szCs w:val="24"/>
-          <w:lang w:val="en-US"/>
-        </w:rPr>
-        <w:t>a small family owned construction and Renovation Company. Responsible for communicating with clients and giving estimates in order to satisfy their needs. Managing company</w:t>
-      </w:r>
-      <w:r>
-        <w:rPr>
-          <w:rFonts w:ascii="Times New Roman" w:hAnsi="Times New Roman"/>
-          <w:sz w:val="24"/>
-          <w:szCs w:val="24"/>
-          <w:lang w:val="en-US"/>
-        </w:rPr>
-        <w:t>’</w:t>
-      </w:r>
-      <w:r>
-        <w:rPr>
-          <w:rFonts w:ascii="Times New Roman" w:hAnsi="Times New Roman"/>
-          <w:sz w:val="24"/>
-          <w:szCs w:val="24"/>
-          <w:lang w:val="pt-PT"/>
-        </w:rPr>
-        <w:t>s financial assets.</w:t>
+          <w:rFonts w:ascii="Times New Roman" w:hAnsi="Times New Roman"/>
+          <w:i/>
+          <w:iCs/>
+          <w:sz w:val="24"/>
+          <w:szCs w:val="24"/>
+          <w:lang w:val="de-DE"/>
+        </w:rPr>
+      </w:pPr>
+      <w:r>
+        <w:rPr>
+          <w:rFonts w:ascii="Times New Roman" w:hAnsi="Times New Roman"/>
+          <w:sz w:val="24"/>
+          <w:szCs w:val="24"/>
+          <w:lang w:val="en-US"/>
+        </w:rPr>
+        <w:t>My objective on the web-team required me to write a program in PHP that created</w:t>
+      </w:r>
+      <w:r>
+        <w:rPr>
+          <w:rFonts w:ascii="Times New Roman" w:hAnsi="Times New Roman"/>
+          <w:sz w:val="24"/>
+          <w:szCs w:val="24"/>
+          <w:lang w:val="en-US"/>
+        </w:rPr>
+        <w:t xml:space="preserve"> an ease of editing</w:t>
+      </w:r>
+      <w:r>
+        <w:rPr>
+          <w:rFonts w:ascii="Times New Roman" w:hAnsi="Times New Roman"/>
+          <w:sz w:val="24"/>
+          <w:szCs w:val="24"/>
+          <w:lang w:val="en-US"/>
+        </w:rPr>
+        <w:t xml:space="preserve"> for the users/faculty, while using the Chapters webpage, which is a gamification of the Ethics course offered at PPCC.</w:t>
       </w:r>
     </w:p>
     <w:p>
@@ -367,12 +382,14 @@
       <w:pPr>
         <w:pStyle w:val="Body"/>
         <w:spacing w:after="0" w:line="240" w:lineRule="auto"/>
-        <w:rPr>
-          <w:rFonts w:ascii="Times New Roman" w:eastAsia="Times New Roman" w:hAnsi="Times New Roman" w:cs="Times New Roman"/>
-          <w:b/>
-          <w:bCs/>
-          <w:sz w:val="24"/>
-          <w:szCs w:val="24"/>
+        <w:ind w:left="720"/>
+        <w:rPr>
+          <w:rFonts w:ascii="Times New Roman" w:hAnsi="Times New Roman"/>
+          <w:b/>
+          <w:bCs/>
+          <w:sz w:val="24"/>
+          <w:szCs w:val="24"/>
+          <w:lang w:val="en-US"/>
         </w:rPr>
       </w:pPr>
     </w:p>
@@ -400,16 +417,25 @@
           <w:szCs w:val="24"/>
           <w:lang w:val="en-US"/>
         </w:rPr>
-        <w:t>Gained tremendous experience managing a small b</w:t>
-      </w:r>
-      <w:r>
-        <w:rPr>
-          <w:rFonts w:ascii="Times New Roman" w:hAnsi="Times New Roman"/>
-          <w:sz w:val="24"/>
-          <w:szCs w:val="24"/>
-          <w:lang w:val="en-US"/>
-        </w:rPr>
-        <w:t>usiness.</w:t>
+        <w:t>Gained tremendous experience</w:t>
+      </w:r>
+      <w:r>
+        <w:rPr>
+          <w:rFonts w:ascii="Times New Roman" w:hAnsi="Times New Roman"/>
+          <w:sz w:val="24"/>
+          <w:szCs w:val="24"/>
+          <w:lang w:val="en-US"/>
+        </w:rPr>
+        <w:t xml:space="preserve"> writing programs in PHP</w:t>
+      </w:r>
+      <w:r>
+        <w:rPr>
+          <w:rFonts w:ascii="Times New Roman" w:hAnsi="Times New Roman"/>
+          <w:sz w:val="24"/>
+          <w:szCs w:val="24"/>
+          <w:lang w:val="en-US"/>
+        </w:rPr>
+        <w:t>.</w:t>
       </w:r>
     </w:p>
     <w:p>
@@ -436,7 +462,16 @@
           <w:szCs w:val="24"/>
           <w:lang w:val="en-US"/>
         </w:rPr>
-        <w:t>Built excellent customer relationship skills.</w:t>
+        <w:t>Built up a few relationships with the Philosophy professors that use the webpage</w:t>
+      </w:r>
+      <w:r>
+        <w:rPr>
+          <w:rFonts w:ascii="Times New Roman" w:hAnsi="Times New Roman"/>
+          <w:sz w:val="24"/>
+          <w:szCs w:val="24"/>
+          <w:lang w:val="en-US"/>
+        </w:rPr>
+        <w:t>.</w:t>
       </w:r>
     </w:p>
     <w:p>
@@ -481,7 +516,16 @@
           <w:szCs w:val="24"/>
           <w:lang w:val="en-US"/>
         </w:rPr>
-        <w:t>design and materials needs by effectively listening and communicating.</w:t>
+        <w:t>design</w:t>
+      </w:r>
+      <w:r>
+        <w:rPr>
+          <w:rFonts w:ascii="Times New Roman" w:hAnsi="Times New Roman"/>
+          <w:sz w:val="24"/>
+          <w:szCs w:val="24"/>
+          <w:lang w:val="en-US"/>
+        </w:rPr>
+        <w:t xml:space="preserve"> needs by effectively listening and communicating.</w:t>
       </w:r>
     </w:p>
     <w:p>
@@ -508,51 +552,6 @@
           <w:szCs w:val="24"/>
           <w:lang w:val="en-US"/>
         </w:rPr>
-        <w:t>Company</w:t>
-      </w:r>
-      <w:r>
-        <w:rPr>
-          <w:rFonts w:ascii="Times New Roman" w:hAnsi="Times New Roman"/>
-          <w:sz w:val="24"/>
-          <w:szCs w:val="24"/>
-          <w:lang w:val="en-US"/>
-        </w:rPr>
-        <w:t>’</w:t>
-      </w:r>
-      <w:r>
-        <w:rPr>
-          <w:rFonts w:ascii="Times New Roman" w:hAnsi="Times New Roman"/>
-          <w:sz w:val="24"/>
-          <w:szCs w:val="24"/>
-          <w:lang w:val="en-US"/>
-        </w:rPr>
-        <w:t xml:space="preserve">s financial assets increased by approximately 15% due to efficient micromanagement </w:t>
-      </w:r>
-    </w:p>
-    <w:p>
-      <w:pPr>
-        <w:pStyle w:val="Body"/>
-        <w:numPr>
-          <w:ilvl w:val="0"/>
-          <w:numId w:val="2"/>
-        </w:numPr>
-        <w:spacing w:after="0" w:line="240" w:lineRule="auto"/>
-        <w:rPr>
-          <w:rFonts w:ascii="Times New Roman" w:hAnsi="Times New Roman"/>
-          <w:b/>
-          <w:bCs/>
-          <w:sz w:val="24"/>
-          <w:szCs w:val="24"/>
-          <w:lang w:val="en-US"/>
-        </w:rPr>
-      </w:pPr>
-      <w:r>
-        <w:rPr>
-          <w:rFonts w:ascii="Times New Roman" w:hAnsi="Times New Roman"/>
-          <w:sz w:val="24"/>
-          <w:szCs w:val="24"/>
-          <w:lang w:val="en-US"/>
-        </w:rPr>
         <w:t>Established long lastin</w:t>
       </w:r>
       <w:r>
@@ -562,59 +561,25 @@
           <w:szCs w:val="24"/>
           <w:lang w:val="en-US"/>
         </w:rPr>
-        <w:t xml:space="preserve">g partnerships with various suppliers of raw building materials. </w:t>
-      </w:r>
-    </w:p>
-    <w:p>
-      <w:pPr>
-        <w:pStyle w:val="Body"/>
-        <w:numPr>
-          <w:ilvl w:val="0"/>
-          <w:numId w:val="2"/>
-        </w:numPr>
-        <w:spacing w:after="0" w:line="240" w:lineRule="auto"/>
-        <w:rPr>
-          <w:rFonts w:ascii="Times New Roman" w:hAnsi="Times New Roman"/>
-          <w:b/>
-          <w:bCs/>
-          <w:sz w:val="24"/>
-          <w:szCs w:val="24"/>
-          <w:lang w:val="en-US"/>
-        </w:rPr>
-      </w:pPr>
-      <w:r>
-        <w:rPr>
-          <w:rFonts w:ascii="Times New Roman" w:hAnsi="Times New Roman"/>
-          <w:sz w:val="24"/>
-          <w:szCs w:val="24"/>
-          <w:lang w:val="en-US"/>
-        </w:rPr>
-        <w:t>Developed and drove an implement pricing program to increase customer satisfaction and company profit.</w:t>
-      </w:r>
-    </w:p>
-    <w:p>
-      <w:pPr>
-        <w:pStyle w:val="Body"/>
-        <w:numPr>
-          <w:ilvl w:val="0"/>
-          <w:numId w:val="2"/>
-        </w:numPr>
-        <w:spacing w:after="0" w:line="240" w:lineRule="auto"/>
-        <w:rPr>
-          <w:rFonts w:ascii="Times New Roman" w:hAnsi="Times New Roman"/>
-          <w:sz w:val="24"/>
-          <w:szCs w:val="24"/>
-          <w:lang w:val="en-US"/>
-        </w:rPr>
-      </w:pPr>
-      <w:r>
-        <w:rPr>
-          <w:rFonts w:ascii="Times New Roman" w:hAnsi="Times New Roman"/>
-          <w:sz w:val="24"/>
-          <w:szCs w:val="24"/>
-          <w:lang w:val="en-US"/>
-        </w:rPr>
-        <w:t>Prepared weekly reports for senior management on production metrics</w:t>
+        <w:t>g partnerships with</w:t>
+      </w:r>
+      <w:r>
+        <w:rPr>
+          <w:rFonts w:ascii="Times New Roman" w:hAnsi="Times New Roman"/>
+          <w:sz w:val="24"/>
+          <w:szCs w:val="24"/>
+          <w:lang w:val="en-US"/>
+        </w:rPr>
+        <w:t xml:space="preserve"> software developers and engineers</w:t>
+      </w:r>
+      <w:r>
+        <w:rPr>
+          <w:rFonts w:ascii="Times New Roman" w:hAnsi="Times New Roman"/>
+          <w:sz w:val="24"/>
+          <w:szCs w:val="24"/>
+          <w:lang w:val="en-US"/>
+        </w:rPr>
+        <w:t xml:space="preserve">. </w:t>
       </w:r>
     </w:p>
     <w:p>
@@ -644,12 +609,33 @@
           <w:szCs w:val="24"/>
         </w:rPr>
       </w:pPr>
+      <w:r>
+        <w:rPr>
+          <w:rFonts w:ascii="Times New Roman" w:hAnsi="Times New Roman"/>
+          <w:b/>
+          <w:bCs/>
+          <w:sz w:val="24"/>
+          <w:szCs w:val="24"/>
+          <w:lang w:val="en-US"/>
+        </w:rPr>
+        <w:t>-</w:t>
+      </w:r>
+      <w:r>
+        <w:rPr>
+          <w:rFonts w:ascii="Times New Roman" w:hAnsi="Times New Roman"/>
+          <w:b/>
+          <w:bCs/>
+          <w:sz w:val="24"/>
+          <w:szCs w:val="24"/>
+          <w:lang w:val="en-US"/>
+        </w:rPr>
+        <w:t>ITSS, Jr-Tech, Pikes Peak Community College</w:t>
+      </w:r>
     </w:p>
     <w:p>
       <w:pPr>
         <w:pStyle w:val="Body"/>
         <w:spacing w:after="0" w:line="240" w:lineRule="auto"/>
-        <w:ind w:left="720"/>
         <w:rPr>
           <w:rFonts w:ascii="Times New Roman" w:eastAsia="Times New Roman" w:hAnsi="Times New Roman" w:cs="Times New Roman"/>
           <w:b/>
@@ -658,41 +644,119 @@
           <w:szCs w:val="24"/>
         </w:rPr>
       </w:pPr>
+      <w:r>
+        <w:rPr>
+          <w:rFonts w:ascii="Times New Roman" w:hAnsi="Times New Roman"/>
+          <w:b/>
+          <w:bCs/>
+          <w:sz w:val="24"/>
+          <w:szCs w:val="24"/>
+        </w:rPr>
+        <w:t>Colorado Springs, CO</w:t>
+      </w:r>
+      <w:r>
+        <w:rPr>
+          <w:rFonts w:ascii="Times New Roman" w:hAnsi="Times New Roman"/>
+          <w:b/>
+          <w:bCs/>
+          <w:sz w:val="24"/>
+          <w:szCs w:val="24"/>
+        </w:rPr>
+        <w:t xml:space="preserve"> </w:t>
+      </w:r>
+      <w:r>
+        <w:rPr>
+          <w:rFonts w:ascii="Times New Roman" w:hAnsi="Times New Roman"/>
+          <w:b/>
+          <w:bCs/>
+          <w:sz w:val="24"/>
+          <w:szCs w:val="24"/>
+          <w:lang w:val="en-US"/>
+        </w:rPr>
+        <w:t xml:space="preserve">— </w:t>
+      </w:r>
     </w:p>
     <w:p>
       <w:pPr>
         <w:pStyle w:val="Body"/>
         <w:spacing w:after="0" w:line="240" w:lineRule="auto"/>
-        <w:ind w:left="720"/>
         <w:rPr>
           <w:rFonts w:ascii="Times New Roman" w:eastAsia="Times New Roman" w:hAnsi="Times New Roman" w:cs="Times New Roman"/>
-          <w:b/>
-          <w:bCs/>
-          <w:sz w:val="24"/>
-          <w:szCs w:val="24"/>
-        </w:rPr>
-      </w:pPr>
-      <w:r>
-        <w:rPr>
-          <w:rFonts w:ascii="Times New Roman" w:hAnsi="Times New Roman"/>
-          <w:b/>
-          <w:bCs/>
-          <w:sz w:val="24"/>
-          <w:szCs w:val="24"/>
-          <w:lang w:val="en-US"/>
-        </w:rPr>
-        <w:t xml:space="preserve">-Assistant </w:t>
-      </w:r>
-      <w:r>
-        <w:rPr>
-          <w:rFonts w:ascii="Times New Roman" w:hAnsi="Times New Roman"/>
-          <w:b/>
-          <w:bCs/>
-          <w:sz w:val="24"/>
-          <w:szCs w:val="24"/>
-          <w:lang w:val="en-US"/>
-        </w:rPr>
-        <w:t>Manager, Safeway Inc.</w:t>
+          <w:sz w:val="24"/>
+          <w:szCs w:val="24"/>
+        </w:rPr>
+      </w:pPr>
+      <w:r>
+        <w:rPr>
+          <w:rFonts w:ascii="Times New Roman" w:hAnsi="Times New Roman"/>
+          <w:sz w:val="24"/>
+          <w:szCs w:val="24"/>
+          <w:lang w:val="en-US"/>
+        </w:rPr>
+        <w:t>Responsible for keeping track</w:t>
+      </w:r>
+      <w:r>
+        <w:rPr>
+          <w:rFonts w:ascii="Times New Roman" w:hAnsi="Times New Roman"/>
+          <w:sz w:val="24"/>
+          <w:szCs w:val="24"/>
+          <w:lang w:val="en-US"/>
+        </w:rPr>
+        <w:t xml:space="preserve"> of tickets</w:t>
+      </w:r>
+      <w:r>
+        <w:rPr>
+          <w:rFonts w:ascii="Times New Roman" w:hAnsi="Times New Roman"/>
+          <w:sz w:val="24"/>
+          <w:szCs w:val="24"/>
+          <w:lang w:val="en-US"/>
+        </w:rPr>
+        <w:t>,</w:t>
+      </w:r>
+      <w:r>
+        <w:rPr>
+          <w:rFonts w:ascii="Times New Roman" w:hAnsi="Times New Roman"/>
+          <w:sz w:val="24"/>
+          <w:szCs w:val="24"/>
+          <w:lang w:val="en-US"/>
+        </w:rPr>
+        <w:t xml:space="preserve"> assisting setting up customer computers</w:t>
+      </w:r>
+      <w:r>
+        <w:rPr>
+          <w:rFonts w:ascii="Times New Roman" w:hAnsi="Times New Roman"/>
+          <w:sz w:val="24"/>
+          <w:szCs w:val="24"/>
+          <w:lang w:val="en-US"/>
+        </w:rPr>
+        <w:t>,</w:t>
+      </w:r>
+      <w:r>
+        <w:rPr>
+          <w:rFonts w:ascii="Times New Roman" w:hAnsi="Times New Roman"/>
+          <w:sz w:val="24"/>
+          <w:szCs w:val="24"/>
+          <w:lang w:val="en-US"/>
+        </w:rPr>
+        <w:t xml:space="preserve"> peripherals, RAM , software , cable management, password assistance via phone, customer service,  and providing solutions</w:t>
+      </w:r>
+      <w:r>
+        <w:rPr>
+          <w:rFonts w:ascii="Times New Roman" w:hAnsi="Times New Roman"/>
+          <w:sz w:val="24"/>
+          <w:szCs w:val="24"/>
+          <w:lang w:val="en-US"/>
+        </w:rPr>
+        <w:t>.</w:t>
+      </w:r>
+      <w:r>
+        <w:rPr>
+          <w:rFonts w:ascii="Times New Roman" w:hAnsi="Times New Roman"/>
+          <w:sz w:val="24"/>
+          <w:szCs w:val="24"/>
+          <w:lang w:val="en-US"/>
+        </w:rPr>
+        <w:t xml:space="preserve">  </w:t>
       </w:r>
     </w:p>
     <w:p>
@@ -700,73 +764,14 @@
         <w:pStyle w:val="Body"/>
         <w:spacing w:after="0" w:line="240" w:lineRule="auto"/>
         <w:rPr>
-          <w:rFonts w:ascii="Times New Roman" w:eastAsia="Times New Roman" w:hAnsi="Times New Roman" w:cs="Times New Roman"/>
-          <w:b/>
-          <w:bCs/>
-          <w:sz w:val="24"/>
-          <w:szCs w:val="24"/>
-        </w:rPr>
-      </w:pPr>
-      <w:r>
-        <w:rPr>
-          <w:rFonts w:ascii="Times New Roman" w:hAnsi="Times New Roman"/>
-          <w:b/>
-          <w:bCs/>
-          <w:sz w:val="24"/>
-          <w:szCs w:val="24"/>
-        </w:rPr>
-        <w:t xml:space="preserve">McLean, VA </w:t>
-      </w:r>
-      <w:r>
-        <w:rPr>
-          <w:rFonts w:ascii="Times New Roman" w:hAnsi="Times New Roman"/>
-          <w:b/>
-          <w:bCs/>
-          <w:sz w:val="24"/>
-          <w:szCs w:val="24"/>
-          <w:lang w:val="en-US"/>
-        </w:rPr>
-        <w:t xml:space="preserve">— </w:t>
-      </w:r>
-      <w:r>
-        <w:rPr>
-          <w:rFonts w:ascii="Times New Roman" w:hAnsi="Times New Roman"/>
-          <w:b/>
-          <w:bCs/>
-          <w:sz w:val="24"/>
-          <w:szCs w:val="24"/>
-        </w:rPr>
-        <w:t>2010-2011</w:t>
-      </w:r>
-    </w:p>
-    <w:p>
-      <w:pPr>
-        <w:pStyle w:val="Body"/>
-        <w:spacing w:after="0" w:line="240" w:lineRule="auto"/>
-        <w:rPr>
-          <w:rFonts w:ascii="Times New Roman" w:eastAsia="Times New Roman" w:hAnsi="Times New Roman" w:cs="Times New Roman"/>
-          <w:sz w:val="24"/>
-          <w:szCs w:val="24"/>
-        </w:rPr>
-      </w:pPr>
-      <w:r>
-        <w:rPr>
-          <w:rFonts w:ascii="Times New Roman" w:hAnsi="Times New Roman"/>
-          <w:sz w:val="24"/>
-          <w:szCs w:val="24"/>
-          <w:lang w:val="en-US"/>
-        </w:rPr>
-        <w:t>Responsible for keeping track of inventory, assisting in managing employees, and budgeting.</w:t>
-      </w:r>
-      <w:r>
-        <w:rPr>
-          <w:rFonts w:ascii="Times New Roman" w:hAnsi="Times New Roman"/>
-          <w:sz w:val="24"/>
-          <w:szCs w:val="24"/>
-          <w:lang w:val="en-US"/>
-        </w:rPr>
-        <w:t xml:space="preserve">  </w:t>
-      </w:r>
+          <w:rFonts w:ascii="Times New Roman" w:hAnsi="Times New Roman"/>
+          <w:i/>
+          <w:iCs/>
+          <w:sz w:val="24"/>
+          <w:szCs w:val="24"/>
+          <w:lang w:val="de-DE"/>
+        </w:rPr>
+      </w:pPr>
     </w:p>
     <w:p>
       <w:pPr>
@@ -804,8 +809,6 @@
           <w:szCs w:val="24"/>
         </w:rPr>
       </w:pPr>
-      <w:bookmarkStart w:id="0" w:name="_GoBack"/>
-      <w:bookmarkEnd w:id="0"/>
     </w:p>
     <w:p>
       <w:pPr>
@@ -831,7 +834,65 @@
           <w:szCs w:val="24"/>
           <w:lang w:val="en-US"/>
         </w:rPr>
-        <w:t xml:space="preserve">Assisted in managing a staff of 50; including Produce, Deli, Sushi Bar, Bakery and Dairy. </w:t>
+        <w:t>Assisted</w:t>
+      </w:r>
+      <w:r>
+        <w:rPr>
+          <w:rFonts w:ascii="Times New Roman" w:hAnsi="Times New Roman"/>
+          <w:sz w:val="24"/>
+          <w:szCs w:val="24"/>
+          <w:lang w:val="en-US"/>
+        </w:rPr>
+        <w:t xml:space="preserve"> staff/faculty re-arrange and organize computer space</w:t>
+      </w:r>
+      <w:r>
+        <w:rPr>
+          <w:rFonts w:ascii="Times New Roman" w:hAnsi="Times New Roman"/>
+          <w:sz w:val="24"/>
+          <w:szCs w:val="24"/>
+          <w:lang w:val="en-US"/>
+        </w:rPr>
+        <w:t>, installed software/</w:t>
+      </w:r>
+      <w:proofErr w:type="gramStart"/>
+      <w:r>
+        <w:rPr>
+          <w:rFonts w:ascii="Times New Roman" w:hAnsi="Times New Roman"/>
+          <w:sz w:val="24"/>
+          <w:szCs w:val="24"/>
+          <w:lang w:val="en-US"/>
+        </w:rPr>
+        <w:t xml:space="preserve">hardware </w:t>
+      </w:r>
+      <w:bookmarkStart w:id="0" w:name="_GoBack"/>
+      <w:bookmarkEnd w:id="0"/>
+      <w:r>
+        <w:rPr>
+          <w:rFonts w:ascii="Times New Roman" w:hAnsi="Times New Roman"/>
+          <w:sz w:val="24"/>
+          <w:szCs w:val="24"/>
+          <w:lang w:val="en-US"/>
+        </w:rPr>
+        <w:t>,</w:t>
+      </w:r>
+      <w:proofErr w:type="gramEnd"/>
+      <w:r>
+        <w:rPr>
+          <w:rFonts w:ascii="Times New Roman" w:hAnsi="Times New Roman"/>
+          <w:sz w:val="24"/>
+          <w:szCs w:val="24"/>
+          <w:lang w:val="en-US"/>
+        </w:rPr>
+        <w:t xml:space="preserve"> imaged computers, setup printer networks</w:t>
+      </w:r>
+      <w:r>
+        <w:rPr>
+          <w:rFonts w:ascii="Times New Roman" w:hAnsi="Times New Roman"/>
+          <w:sz w:val="24"/>
+          <w:szCs w:val="24"/>
+          <w:lang w:val="en-US"/>
+        </w:rPr>
+        <w:t xml:space="preserve">. </w:t>
       </w:r>
     </w:p>
     <w:p>
@@ -867,39 +928,12 @@
           <w:szCs w:val="24"/>
           <w:lang w:val="en-US"/>
         </w:rPr>
-        <w:t>he stable inflow and outflow of inventory.</w:t>
+        <w:t>he precise solutions over the phone to customers.</w:t>
       </w:r>
     </w:p>
     <w:p>
       <w:pPr>
         <w:pStyle w:val="Body"/>
-        <w:numPr>
-          <w:ilvl w:val="0"/>
-          <w:numId w:val="4"/>
-        </w:numPr>
-        <w:spacing w:after="0" w:line="240" w:lineRule="auto"/>
-        <w:rPr>
-          <w:rFonts w:ascii="Times New Roman" w:hAnsi="Times New Roman"/>
-          <w:b/>
-          <w:bCs/>
-          <w:sz w:val="24"/>
-          <w:szCs w:val="24"/>
-          <w:lang w:val="en-US"/>
-        </w:rPr>
-      </w:pPr>
-      <w:r>
-        <w:rPr>
-          <w:rFonts w:ascii="Times New Roman" w:hAnsi="Times New Roman"/>
-          <w:sz w:val="24"/>
-          <w:szCs w:val="24"/>
-          <w:lang w:val="en-US"/>
-        </w:rPr>
-        <w:t xml:space="preserve">Compensating for employee shortage by using comprehensive skills such as cash registry management and stock expertise. </w:t>
-      </w:r>
-    </w:p>
-    <w:p>
-      <w:pPr>
-        <w:pStyle w:val="ListParagraph"/>
         <w:numPr>
           <w:ilvl w:val="0"/>
           <w:numId w:val="5"/>
@@ -916,47 +950,62 @@
           <w:rFonts w:ascii="Times New Roman" w:hAnsi="Times New Roman"/>
           <w:sz w:val="24"/>
           <w:szCs w:val="24"/>
-        </w:rPr>
-        <w:lastRenderedPageBreak/>
-        <w:t>Delivered presentations to vendors in the Northern Virginia area</w:t>
-      </w:r>
-    </w:p>
-    <w:p>
-      <w:pPr>
-        <w:pStyle w:val="ListParagraph"/>
+          <w:lang w:val="en-US"/>
+        </w:rPr>
+        <w:t xml:space="preserve">Compensating for employee shortage by using comprehensive skills such as </w:t>
+      </w:r>
+      <w:r>
+        <w:rPr>
+          <w:rFonts w:ascii="Times New Roman" w:hAnsi="Times New Roman"/>
+          <w:sz w:val="24"/>
+          <w:szCs w:val="24"/>
+          <w:lang w:val="en-US"/>
+        </w:rPr>
+        <w:t xml:space="preserve">multitasking </w:t>
+      </w:r>
+      <w:r>
+        <w:rPr>
+          <w:rFonts w:ascii="Times New Roman" w:hAnsi="Times New Roman"/>
+          <w:sz w:val="24"/>
+          <w:szCs w:val="24"/>
+          <w:lang w:val="en-US"/>
+        </w:rPr>
+        <w:t xml:space="preserve"> via web and </w:t>
+      </w:r>
+      <w:r>
+        <w:rPr>
+          <w:rFonts w:ascii="Times New Roman" w:hAnsi="Times New Roman"/>
+          <w:sz w:val="24"/>
+          <w:szCs w:val="24"/>
+          <w:lang w:val="en-US"/>
+        </w:rPr>
+        <w:t>phone, to provide solutions</w:t>
+      </w:r>
+    </w:p>
+    <w:p>
+      <w:pPr>
+        <w:pStyle w:val="Body"/>
         <w:numPr>
           <w:ilvl w:val="0"/>
           <w:numId w:val="5"/>
         </w:numPr>
         <w:spacing w:after="0" w:line="240" w:lineRule="auto"/>
         <w:rPr>
-          <w:rFonts w:ascii="Times New Roman" w:hAnsi="Times New Roman"/>
-          <w:sz w:val="20"/>
-          <w:szCs w:val="20"/>
-        </w:rPr>
-      </w:pPr>
-      <w:r>
-        <w:rPr>
-          <w:rFonts w:ascii="Times New Roman" w:hAnsi="Times New Roman"/>
-          <w:sz w:val="20"/>
-          <w:szCs w:val="20"/>
-        </w:rPr>
-        <w:t xml:space="preserve">Expanded customer base through  effective sales techniques </w:t>
-      </w:r>
-    </w:p>
-    <w:p>
-      <w:pPr>
-        <w:pStyle w:val="Body"/>
-        <w:spacing w:after="0" w:line="240" w:lineRule="auto"/>
-        <w:ind w:left="720"/>
-        <w:rPr>
           <w:rFonts w:ascii="Times New Roman" w:eastAsia="Times New Roman" w:hAnsi="Times New Roman" w:cs="Times New Roman"/>
-          <w:b/>
-          <w:bCs/>
-          <w:sz w:val="24"/>
-          <w:szCs w:val="24"/>
-        </w:rPr>
-      </w:pPr>
+          <w:bCs/>
+          <w:sz w:val="24"/>
+          <w:szCs w:val="24"/>
+        </w:rPr>
+      </w:pPr>
+      <w:r>
+        <w:rPr>
+          <w:rFonts w:ascii="Times New Roman" w:eastAsia="Times New Roman" w:hAnsi="Times New Roman" w:cs="Times New Roman"/>
+          <w:bCs/>
+          <w:sz w:val="24"/>
+          <w:szCs w:val="24"/>
+        </w:rPr>
+        <w:t>Provided exellent customer service over the phone or in person until the full customer fully satisfied.</w:t>
+      </w:r>
     </w:p>
     <w:p>
       <w:pPr>
@@ -1054,7 +1103,18 @@
           <w:szCs w:val="24"/>
           <w:lang w:val="en-US"/>
         </w:rPr>
-        <w:t>-Northern Virginia Community College</w:t>
+        <w:t>-</w:t>
+      </w:r>
+      <w:r>
+        <w:rPr>
+          <w:rFonts w:ascii="Times New Roman" w:hAnsi="Times New Roman"/>
+          <w:b/>
+          <w:bCs/>
+          <w:sz w:val="24"/>
+          <w:szCs w:val="24"/>
+          <w:lang w:val="en-US"/>
+        </w:rPr>
+        <w:t>Pikes Peak Community College</w:t>
       </w:r>
     </w:p>
     <w:p>
@@ -1085,7 +1145,16 @@
           <w:szCs w:val="24"/>
           <w:lang w:val="en-US"/>
         </w:rPr>
-        <w:t xml:space="preserve">Applied Sciences </w:t>
+        <w:t>AS Physics</w:t>
+      </w:r>
+      <w:r>
+        <w:rPr>
+          <w:rFonts w:ascii="Times New Roman" w:hAnsi="Times New Roman"/>
+          <w:sz w:val="24"/>
+          <w:szCs w:val="24"/>
+          <w:lang w:val="en-US"/>
+        </w:rPr>
+        <w:t xml:space="preserve"> </w:t>
       </w:r>
       <w:r>
         <w:rPr>
@@ -1101,8 +1170,17 @@
           <w:rFonts w:ascii="Times New Roman" w:hAnsi="Times New Roman"/>
           <w:sz w:val="24"/>
           <w:szCs w:val="24"/>
-        </w:rPr>
-        <w:t>2012-Present</w:t>
+          <w:lang w:val="en-US"/>
+        </w:rPr>
+        <w:t>2018</w:t>
+      </w:r>
+      <w:r>
+        <w:rPr>
+          <w:rFonts w:ascii="Times New Roman" w:hAnsi="Times New Roman"/>
+          <w:sz w:val="24"/>
+          <w:szCs w:val="24"/>
+        </w:rPr>
+        <w:t>-Present</w:t>
       </w:r>
     </w:p>
     <w:p>
@@ -1184,50 +1262,6 @@
           <w:szCs w:val="24"/>
         </w:rPr>
         <w:t>Expert level Microsoft Access and Outlook Skill</w:t>
-      </w:r>
-    </w:p>
-    <w:p>
-      <w:pPr>
-        <w:pStyle w:val="ListParagraph"/>
-        <w:numPr>
-          <w:ilvl w:val="0"/>
-          <w:numId w:val="7"/>
-        </w:numPr>
-        <w:rPr>
-          <w:rFonts w:ascii="Times New Roman" w:hAnsi="Times New Roman"/>
-          <w:sz w:val="24"/>
-          <w:szCs w:val="24"/>
-        </w:rPr>
-      </w:pPr>
-      <w:r>
-        <w:rPr>
-          <w:rFonts w:ascii="Times New Roman" w:hAnsi="Times New Roman"/>
-          <w:sz w:val="24"/>
-          <w:szCs w:val="24"/>
-        </w:rPr>
-        <w:t xml:space="preserve">Advanced QuickBooks Skills </w:t>
-      </w:r>
-    </w:p>
-    <w:p>
-      <w:pPr>
-        <w:pStyle w:val="ListParagraph"/>
-        <w:numPr>
-          <w:ilvl w:val="0"/>
-          <w:numId w:val="7"/>
-        </w:numPr>
-        <w:rPr>
-          <w:rFonts w:ascii="Times New Roman" w:hAnsi="Times New Roman"/>
-          <w:sz w:val="24"/>
-          <w:szCs w:val="24"/>
-        </w:rPr>
-      </w:pPr>
-      <w:r>
-        <w:rPr>
-          <w:rFonts w:ascii="Times New Roman" w:hAnsi="Times New Roman"/>
-          <w:sz w:val="24"/>
-          <w:szCs w:val="24"/>
-        </w:rPr>
-        <w:t>Proficient in AutoCAD</w:t>
       </w:r>
     </w:p>
     <w:p>
@@ -2482,274 +2516,114 @@
       </w:lvl>
     </w:lvlOverride>
     <w:lvlOverride w:ilvl="1">
-      <w:lvl w:ilvl="1" w:tplc="BFD26AA0">
+      <w:lvl w:ilvl="1" w:tplc="BFD26AA0" w:tentative="1">
         <w:start w:val="1"/>
         <w:numFmt w:val="bullet"/>
         <w:lvlText w:val="o"/>
         <w:lvlJc w:val="left"/>
         <w:pPr>
-          <w:tabs>
-            <w:tab w:val="left" w:pos="720"/>
-          </w:tabs>
           <w:ind w:left="1440" w:hanging="360"/>
         </w:pPr>
         <w:rPr>
-          <w:rFonts w:ascii="Arial Unicode MS" w:eastAsia="Arial Unicode MS" w:hAnsi="Arial Unicode MS" w:cs="Arial Unicode MS"/>
-          <w:b w:val="0"/>
-          <w:bCs w:val="0"/>
-          <w:i w:val="0"/>
-          <w:iCs w:val="0"/>
-          <w:caps w:val="0"/>
-          <w:smallCaps w:val="0"/>
-          <w:strike w:val="0"/>
-          <w:dstrike w:val="0"/>
-          <w:outline w:val="0"/>
-          <w:emboss w:val="0"/>
-          <w:imprint w:val="0"/>
-          <w:spacing w:val="0"/>
-          <w:w w:val="100"/>
-          <w:kern w:val="0"/>
-          <w:position w:val="0"/>
-          <w:highlight w:val="none"/>
-          <w:vertAlign w:val="baseline"/>
+          <w:rFonts w:ascii="Courier New" w:hAnsi="Courier New" w:cs="Courier New" w:hint="default"/>
         </w:rPr>
       </w:lvl>
     </w:lvlOverride>
     <w:lvlOverride w:ilvl="2">
-      <w:lvl w:ilvl="2" w:tplc="0478E48A">
+      <w:lvl w:ilvl="2" w:tplc="0478E48A" w:tentative="1">
         <w:start w:val="1"/>
         <w:numFmt w:val="bullet"/>
-        <w:lvlText w:val="▪"/>
+        <w:lvlText w:val=""/>
         <w:lvlJc w:val="left"/>
         <w:pPr>
-          <w:tabs>
-            <w:tab w:val="left" w:pos="720"/>
-          </w:tabs>
           <w:ind w:left="2160" w:hanging="360"/>
         </w:pPr>
         <w:rPr>
-          <w:rFonts w:ascii="Arial Unicode MS" w:eastAsia="Arial Unicode MS" w:hAnsi="Arial Unicode MS" w:cs="Arial Unicode MS"/>
-          <w:b w:val="0"/>
-          <w:bCs w:val="0"/>
-          <w:i w:val="0"/>
-          <w:iCs w:val="0"/>
-          <w:caps w:val="0"/>
-          <w:smallCaps w:val="0"/>
-          <w:strike w:val="0"/>
-          <w:dstrike w:val="0"/>
-          <w:outline w:val="0"/>
-          <w:emboss w:val="0"/>
-          <w:imprint w:val="0"/>
-          <w:spacing w:val="0"/>
-          <w:w w:val="100"/>
-          <w:kern w:val="0"/>
-          <w:position w:val="0"/>
-          <w:highlight w:val="none"/>
-          <w:vertAlign w:val="baseline"/>
+          <w:rFonts w:ascii="Wingdings" w:hAnsi="Wingdings" w:hint="default"/>
         </w:rPr>
       </w:lvl>
     </w:lvlOverride>
     <w:lvlOverride w:ilvl="3">
-      <w:lvl w:ilvl="3" w:tplc="102E2C42">
+      <w:lvl w:ilvl="3" w:tplc="102E2C42" w:tentative="1">
         <w:start w:val="1"/>
         <w:numFmt w:val="bullet"/>
-        <w:lvlText w:val="▪"/>
+        <w:lvlText w:val=""/>
         <w:lvlJc w:val="left"/>
         <w:pPr>
-          <w:tabs>
-            <w:tab w:val="left" w:pos="720"/>
-          </w:tabs>
           <w:ind w:left="2880" w:hanging="360"/>
         </w:pPr>
         <w:rPr>
-          <w:rFonts w:ascii="Arial Unicode MS" w:eastAsia="Arial Unicode MS" w:hAnsi="Arial Unicode MS" w:cs="Arial Unicode MS"/>
-          <w:b w:val="0"/>
-          <w:bCs w:val="0"/>
-          <w:i w:val="0"/>
-          <w:iCs w:val="0"/>
-          <w:caps w:val="0"/>
-          <w:smallCaps w:val="0"/>
-          <w:strike w:val="0"/>
-          <w:dstrike w:val="0"/>
-          <w:outline w:val="0"/>
-          <w:emboss w:val="0"/>
-          <w:imprint w:val="0"/>
-          <w:spacing w:val="0"/>
-          <w:w w:val="100"/>
-          <w:kern w:val="0"/>
-          <w:position w:val="0"/>
-          <w:highlight w:val="none"/>
-          <w:vertAlign w:val="baseline"/>
+          <w:rFonts w:ascii="Symbol" w:hAnsi="Symbol" w:hint="default"/>
         </w:rPr>
       </w:lvl>
     </w:lvlOverride>
     <w:lvlOverride w:ilvl="4">
-      <w:lvl w:ilvl="4" w:tplc="5F0CC37C">
+      <w:lvl w:ilvl="4" w:tplc="5F0CC37C" w:tentative="1">
         <w:start w:val="1"/>
         <w:numFmt w:val="bullet"/>
-        <w:lvlText w:val="▪"/>
+        <w:lvlText w:val="o"/>
         <w:lvlJc w:val="left"/>
         <w:pPr>
-          <w:tabs>
-            <w:tab w:val="left" w:pos="720"/>
-          </w:tabs>
           <w:ind w:left="3600" w:hanging="360"/>
         </w:pPr>
         <w:rPr>
-          <w:rFonts w:ascii="Arial Unicode MS" w:eastAsia="Arial Unicode MS" w:hAnsi="Arial Unicode MS" w:cs="Arial Unicode MS"/>
-          <w:b w:val="0"/>
-          <w:bCs w:val="0"/>
-          <w:i w:val="0"/>
-          <w:iCs w:val="0"/>
-          <w:caps w:val="0"/>
-          <w:smallCaps w:val="0"/>
-          <w:strike w:val="0"/>
-          <w:dstrike w:val="0"/>
-          <w:outline w:val="0"/>
-          <w:emboss w:val="0"/>
-          <w:imprint w:val="0"/>
-          <w:spacing w:val="0"/>
-          <w:w w:val="100"/>
-          <w:kern w:val="0"/>
-          <w:position w:val="0"/>
-          <w:highlight w:val="none"/>
-          <w:vertAlign w:val="baseline"/>
+          <w:rFonts w:ascii="Courier New" w:hAnsi="Courier New" w:cs="Courier New" w:hint="default"/>
         </w:rPr>
       </w:lvl>
     </w:lvlOverride>
     <w:lvlOverride w:ilvl="5">
-      <w:lvl w:ilvl="5" w:tplc="18C6C1BA">
+      <w:lvl w:ilvl="5" w:tplc="18C6C1BA" w:tentative="1">
         <w:start w:val="1"/>
         <w:numFmt w:val="bullet"/>
-        <w:lvlText w:val="▪"/>
+        <w:lvlText w:val=""/>
         <w:lvlJc w:val="left"/>
         <w:pPr>
-          <w:tabs>
-            <w:tab w:val="left" w:pos="720"/>
-          </w:tabs>
           <w:ind w:left="4320" w:hanging="360"/>
         </w:pPr>
         <w:rPr>
-          <w:rFonts w:ascii="Arial Unicode MS" w:eastAsia="Arial Unicode MS" w:hAnsi="Arial Unicode MS" w:cs="Arial Unicode MS"/>
-          <w:b w:val="0"/>
-          <w:bCs w:val="0"/>
-          <w:i w:val="0"/>
-          <w:iCs w:val="0"/>
-          <w:caps w:val="0"/>
-          <w:smallCaps w:val="0"/>
-          <w:strike w:val="0"/>
-          <w:dstrike w:val="0"/>
-          <w:outline w:val="0"/>
-          <w:emboss w:val="0"/>
-          <w:imprint w:val="0"/>
-          <w:spacing w:val="0"/>
-          <w:w w:val="100"/>
-          <w:kern w:val="0"/>
-          <w:position w:val="0"/>
-          <w:highlight w:val="none"/>
-          <w:vertAlign w:val="baseline"/>
+          <w:rFonts w:ascii="Wingdings" w:hAnsi="Wingdings" w:hint="default"/>
         </w:rPr>
       </w:lvl>
     </w:lvlOverride>
     <w:lvlOverride w:ilvl="6">
-      <w:lvl w:ilvl="6" w:tplc="85AC9780">
+      <w:lvl w:ilvl="6" w:tplc="85AC9780" w:tentative="1">
         <w:start w:val="1"/>
         <w:numFmt w:val="bullet"/>
-        <w:lvlText w:val="▪"/>
+        <w:lvlText w:val=""/>
         <w:lvlJc w:val="left"/>
         <w:pPr>
-          <w:tabs>
-            <w:tab w:val="left" w:pos="720"/>
-          </w:tabs>
           <w:ind w:left="5040" w:hanging="360"/>
         </w:pPr>
         <w:rPr>
-          <w:rFonts w:ascii="Arial Unicode MS" w:eastAsia="Arial Unicode MS" w:hAnsi="Arial Unicode MS" w:cs="Arial Unicode MS"/>
-          <w:b w:val="0"/>
-          <w:bCs w:val="0"/>
-          <w:i w:val="0"/>
-          <w:iCs w:val="0"/>
-          <w:caps w:val="0"/>
-          <w:smallCaps w:val="0"/>
-          <w:strike w:val="0"/>
-          <w:dstrike w:val="0"/>
-          <w:outline w:val="0"/>
-          <w:emboss w:val="0"/>
-          <w:imprint w:val="0"/>
-          <w:spacing w:val="0"/>
-          <w:w w:val="100"/>
-          <w:kern w:val="0"/>
-          <w:position w:val="0"/>
-          <w:highlight w:val="none"/>
-          <w:vertAlign w:val="baseline"/>
+          <w:rFonts w:ascii="Symbol" w:hAnsi="Symbol" w:hint="default"/>
         </w:rPr>
       </w:lvl>
     </w:lvlOverride>
     <w:lvlOverride w:ilvl="7">
-      <w:lvl w:ilvl="7" w:tplc="6DB2B040">
+      <w:lvl w:ilvl="7" w:tplc="6DB2B040" w:tentative="1">
         <w:start w:val="1"/>
         <w:numFmt w:val="bullet"/>
-        <w:lvlText w:val="▪"/>
+        <w:lvlText w:val="o"/>
         <w:lvlJc w:val="left"/>
         <w:pPr>
-          <w:tabs>
-            <w:tab w:val="left" w:pos="720"/>
-          </w:tabs>
           <w:ind w:left="5760" w:hanging="360"/>
         </w:pPr>
         <w:rPr>
-          <w:rFonts w:ascii="Arial Unicode MS" w:eastAsia="Arial Unicode MS" w:hAnsi="Arial Unicode MS" w:cs="Arial Unicode MS"/>
-          <w:b w:val="0"/>
-          <w:bCs w:val="0"/>
-          <w:i w:val="0"/>
-          <w:iCs w:val="0"/>
-          <w:caps w:val="0"/>
-          <w:smallCaps w:val="0"/>
-          <w:strike w:val="0"/>
-          <w:dstrike w:val="0"/>
-          <w:outline w:val="0"/>
-          <w:emboss w:val="0"/>
-          <w:imprint w:val="0"/>
-          <w:spacing w:val="0"/>
-          <w:w w:val="100"/>
-          <w:kern w:val="0"/>
-          <w:position w:val="0"/>
-          <w:highlight w:val="none"/>
-          <w:vertAlign w:val="baseline"/>
+          <w:rFonts w:ascii="Courier New" w:hAnsi="Courier New" w:cs="Courier New" w:hint="default"/>
         </w:rPr>
       </w:lvl>
     </w:lvlOverride>
     <w:lvlOverride w:ilvl="8">
-      <w:lvl w:ilvl="8" w:tplc="2B6C230A">
+      <w:lvl w:ilvl="8" w:tplc="2B6C230A" w:tentative="1">
         <w:start w:val="1"/>
         <w:numFmt w:val="bullet"/>
-        <w:lvlText w:val="▪"/>
+        <w:lvlText w:val=""/>
         <w:lvlJc w:val="left"/>
         <w:pPr>
-          <w:tabs>
-            <w:tab w:val="left" w:pos="720"/>
-          </w:tabs>
           <w:ind w:left="6480" w:hanging="360"/>
         </w:pPr>
         <w:rPr>
-          <w:rFonts w:ascii="Arial Unicode MS" w:eastAsia="Arial Unicode MS" w:hAnsi="Arial Unicode MS" w:cs="Arial Unicode MS"/>
-          <w:b w:val="0"/>
-          <w:bCs w:val="0"/>
-          <w:i w:val="0"/>
-          <w:iCs w:val="0"/>
-          <w:caps w:val="0"/>
-          <w:smallCaps w:val="0"/>
-          <w:strike w:val="0"/>
-          <w:dstrike w:val="0"/>
-          <w:outline w:val="0"/>
-          <w:emboss w:val="0"/>
-          <w:imprint w:val="0"/>
-          <w:spacing w:val="0"/>
-          <w:w w:val="100"/>
-          <w:kern w:val="0"/>
-          <w:position w:val="0"/>
-          <w:highlight w:val="none"/>
-          <w:vertAlign w:val="baseline"/>
+          <w:rFonts w:ascii="Wingdings" w:hAnsi="Wingdings" w:hint="default"/>
         </w:rPr>
       </w:lvl>
     </w:lvlOverride>

</xml_diff>